<commit_message>
new changes in corejava questions
</commit_message>
<xml_diff>
--- a/Struts 2 Q&A V0.1.docx
+++ b/Struts 2 Q&A V0.1.docx
@@ -1,6 +1,6 @@
 
 <file path=word/document.xml><?xml version="1.0" encoding="utf-8"?>
-<w:document xmlns:ve="http://schemas.openxmlformats.org/markup-compatibility/2006" xmlns:o="urn:schemas-microsoft-com:office:office" xmlns:r="http://schemas.openxmlformats.org/officeDocument/2006/relationships" xmlns:m="http://schemas.openxmlformats.org/officeDocument/2006/math" xmlns:v="urn:schemas-microsoft-com:vml" xmlns:wp="http://schemas.openxmlformats.org/drawingml/2006/wordprocessingDrawing" xmlns:w10="urn:schemas-microsoft-com:office:word" xmlns:w="http://schemas.openxmlformats.org/wordprocessingml/2006/main" xmlns:wne="http://schemas.microsoft.com/office/word/2006/wordml">
+<w:document xmlns:wpc="http://schemas.microsoft.com/office/word/2010/wordprocessingCanvas" xmlns:mc="http://schemas.openxmlformats.org/markup-compatibility/2006" xmlns:o="urn:schemas-microsoft-com:office:office" xmlns:r="http://schemas.openxmlformats.org/officeDocument/2006/relationships" xmlns:m="http://schemas.openxmlformats.org/officeDocument/2006/math" xmlns:v="urn:schemas-microsoft-com:vml" xmlns:wp14="http://schemas.microsoft.com/office/word/2010/wordprocessingDrawing" xmlns:wp="http://schemas.openxmlformats.org/drawingml/2006/wordprocessingDrawing" xmlns:w10="urn:schemas-microsoft-com:office:word" xmlns:w="http://schemas.openxmlformats.org/wordprocessingml/2006/main" xmlns:w14="http://schemas.microsoft.com/office/word/2010/wordml" xmlns:wpg="http://schemas.microsoft.com/office/word/2010/wordprocessingGroup" xmlns:wpi="http://schemas.microsoft.com/office/word/2010/wordprocessingInk" xmlns:wne="http://schemas.microsoft.com/office/word/2006/wordml" xmlns:wps="http://schemas.microsoft.com/office/word/2010/wordprocessingShape" mc:Ignorable="w14 wp14">
   <w:body>
     <w:p>
       <w:pPr>
@@ -538,7 +538,6 @@
           <w:rFonts w:asciiTheme="majorHAnsi" w:eastAsia="Times New Roman" w:hAnsiTheme="majorHAnsi" w:cs="Times New Roman"/>
           <w:noProof/>
           <w:color w:val="000000"/>
-          <w:lang w:val="en-AU" w:eastAsia="en-AU"/>
         </w:rPr>
         <w:drawing>
           <wp:anchor distT="0" distB="0" distL="114300" distR="114300" simplePos="0" relativeHeight="251658240" behindDoc="0" locked="0" layoutInCell="1" allowOverlap="1">
@@ -566,7 +565,7 @@
                     </pic:cNvPicPr>
                   </pic:nvPicPr>
                   <pic:blipFill>
-                    <a:blip r:embed="rId5" cstate="print"/>
+                    <a:blip r:embed="rId6" cstate="print"/>
                     <a:srcRect/>
                     <a:stretch>
                       <a:fillRect/>
@@ -849,7 +848,6 @@
           <w:noProof/>
           <w:sz w:val="24"/>
           <w:szCs w:val="24"/>
-          <w:lang w:val="en-AU" w:eastAsia="en-AU"/>
         </w:rPr>
         <w:drawing>
           <wp:inline distT="0" distB="0" distL="0" distR="0">
@@ -869,7 +867,7 @@
                     </pic:cNvPicPr>
                   </pic:nvPicPr>
                   <pic:blipFill>
-                    <a:blip r:embed="rId6" cstate="print"/>
+                    <a:blip r:embed="rId7" cstate="print"/>
                     <a:srcRect/>
                     <a:stretch>
                       <a:fillRect/>
@@ -1422,14 +1420,1207 @@
     </w:p>
     <w:p>
       <w:pPr>
+        <w:spacing w:after="0"/>
+        <w:jc w:val="both"/>
+        <w:rPr>
+          <w:color w:val="000000"/>
+          <w:sz w:val="16"/>
+          <w:szCs w:val="16"/>
+        </w:rPr>
+      </w:pPr>
+      <w:r>
+        <w:rPr>
+          <w:rStyle w:val="HTMLCode"/>
+          <w:rFonts w:eastAsiaTheme="minorHAnsi"/>
+          <w:color w:val="000000"/>
+          <w:sz w:val="16"/>
+          <w:szCs w:val="16"/>
+        </w:rPr>
+        <w:t>&lt;web-app</w:t>
+      </w:r>
+      <w:r>
+        <w:rPr>
+          <w:color w:val="000000"/>
+          <w:sz w:val="16"/>
+          <w:szCs w:val="16"/>
+        </w:rPr>
+        <w:t xml:space="preserve"> </w:t>
+      </w:r>
+      <w:r>
+        <w:rPr>
+          <w:rStyle w:val="HTMLCode"/>
+          <w:rFonts w:eastAsiaTheme="minorHAnsi"/>
+          <w:color w:val="000000"/>
+          <w:sz w:val="16"/>
+          <w:szCs w:val="16"/>
+        </w:rPr>
+        <w:t>id="WebApp_9"</w:t>
+      </w:r>
+      <w:r>
+        <w:rPr>
+          <w:color w:val="000000"/>
+          <w:sz w:val="16"/>
+          <w:szCs w:val="16"/>
+        </w:rPr>
+        <w:t xml:space="preserve"> </w:t>
+      </w:r>
+      <w:r>
+        <w:rPr>
+          <w:rStyle w:val="HTMLCode"/>
+          <w:rFonts w:eastAsiaTheme="minorHAnsi"/>
+          <w:color w:val="000000"/>
+          <w:sz w:val="16"/>
+          <w:szCs w:val="16"/>
+        </w:rPr>
+        <w:t>version="2.4"</w:t>
+      </w:r>
+    </w:p>
+    <w:p>
+      <w:pPr>
+        <w:spacing w:after="0"/>
+        <w:jc w:val="both"/>
+        <w:rPr>
+          <w:color w:val="000000"/>
+          <w:sz w:val="16"/>
+          <w:szCs w:val="16"/>
+        </w:rPr>
+      </w:pPr>
+      <w:r>
+        <w:rPr>
+          <w:rStyle w:val="HTMLCode"/>
+          <w:rFonts w:eastAsiaTheme="minorHAnsi"/>
+          <w:color w:val="000000"/>
+          <w:sz w:val="16"/>
+          <w:szCs w:val="16"/>
+        </w:rPr>
+        <w:lastRenderedPageBreak/>
+        <w:t>    </w:t>
+      </w:r>
+      <w:proofErr w:type="spellStart"/>
+      <w:proofErr w:type="gramStart"/>
+      <w:r>
+        <w:rPr>
+          <w:rStyle w:val="HTMLCode"/>
+          <w:rFonts w:eastAsiaTheme="minorHAnsi"/>
+          <w:color w:val="000000"/>
+          <w:sz w:val="16"/>
+          <w:szCs w:val="16"/>
+        </w:rPr>
+        <w:t>xmlns</w:t>
+      </w:r>
+      <w:proofErr w:type="spellEnd"/>
+      <w:proofErr w:type="gramEnd"/>
+      <w:r>
+        <w:rPr>
+          <w:rStyle w:val="HTMLCode"/>
+          <w:rFonts w:eastAsiaTheme="minorHAnsi"/>
+          <w:color w:val="000000"/>
+          <w:sz w:val="16"/>
+          <w:szCs w:val="16"/>
+        </w:rPr>
+        <w:t>="</w:t>
+      </w:r>
+      <w:hyperlink r:id="rId8" w:history="1">
+        <w:r>
+          <w:rPr>
+            <w:rStyle w:val="Hyperlink"/>
+            <w:rFonts w:ascii="Courier New" w:hAnsi="Courier New" w:cs="Courier New"/>
+            <w:sz w:val="16"/>
+            <w:szCs w:val="16"/>
+          </w:rPr>
+          <w:t>http://java.sun.com/xml/ns/j2ee</w:t>
+        </w:r>
+      </w:hyperlink>
+      <w:r>
+        <w:rPr>
+          <w:rStyle w:val="HTMLCode"/>
+          <w:rFonts w:eastAsiaTheme="minorHAnsi"/>
+          <w:color w:val="000000"/>
+          <w:sz w:val="16"/>
+          <w:szCs w:val="16"/>
+        </w:rPr>
+        <w:t>"</w:t>
+      </w:r>
+    </w:p>
+    <w:p>
+      <w:pPr>
+        <w:spacing w:after="0"/>
+        <w:jc w:val="both"/>
+        <w:rPr>
+          <w:color w:val="000000"/>
+          <w:sz w:val="16"/>
+          <w:szCs w:val="16"/>
+        </w:rPr>
+      </w:pPr>
+      <w:r>
+        <w:rPr>
+          <w:rStyle w:val="HTMLCode"/>
+          <w:rFonts w:eastAsiaTheme="minorHAnsi"/>
+          <w:color w:val="000000"/>
+          <w:sz w:val="16"/>
+          <w:szCs w:val="16"/>
+        </w:rPr>
+        <w:t>    </w:t>
+      </w:r>
+      <w:proofErr w:type="spellStart"/>
+      <w:proofErr w:type="gramStart"/>
+      <w:r>
+        <w:rPr>
+          <w:rStyle w:val="HTMLCode"/>
+          <w:rFonts w:eastAsiaTheme="minorHAnsi"/>
+          <w:color w:val="000000"/>
+          <w:sz w:val="16"/>
+          <w:szCs w:val="16"/>
+        </w:rPr>
+        <w:t>xmlns:</w:t>
+      </w:r>
+      <w:proofErr w:type="gramEnd"/>
+      <w:r>
+        <w:rPr>
+          <w:rStyle w:val="HTMLCode"/>
+          <w:rFonts w:eastAsiaTheme="minorHAnsi"/>
+          <w:color w:val="000000"/>
+          <w:sz w:val="16"/>
+          <w:szCs w:val="16"/>
+        </w:rPr>
+        <w:t>xsi</w:t>
+      </w:r>
+      <w:proofErr w:type="spellEnd"/>
+      <w:r>
+        <w:rPr>
+          <w:rStyle w:val="HTMLCode"/>
+          <w:rFonts w:eastAsiaTheme="minorHAnsi"/>
+          <w:color w:val="000000"/>
+          <w:sz w:val="16"/>
+          <w:szCs w:val="16"/>
+        </w:rPr>
+        <w:t>="</w:t>
+      </w:r>
+      <w:hyperlink r:id="rId9" w:history="1">
+        <w:r>
+          <w:rPr>
+            <w:rStyle w:val="Hyperlink"/>
+            <w:rFonts w:ascii="Courier New" w:hAnsi="Courier New" w:cs="Courier New"/>
+            <w:sz w:val="16"/>
+            <w:szCs w:val="16"/>
+          </w:rPr>
+          <w:t>http://www.w3.org/2001/XMLSchema-instance</w:t>
+        </w:r>
+      </w:hyperlink>
+      <w:r>
+        <w:rPr>
+          <w:rStyle w:val="HTMLCode"/>
+          <w:rFonts w:eastAsiaTheme="minorHAnsi"/>
+          <w:color w:val="000000"/>
+          <w:sz w:val="16"/>
+          <w:szCs w:val="16"/>
+        </w:rPr>
+        <w:t>"</w:t>
+      </w:r>
+    </w:p>
+    <w:p>
+      <w:pPr>
+        <w:spacing w:after="0"/>
+        <w:jc w:val="both"/>
+        <w:rPr>
+          <w:rStyle w:val="HTMLCode"/>
+          <w:rFonts w:eastAsiaTheme="minorHAnsi"/>
+          <w:color w:val="000000"/>
+          <w:sz w:val="16"/>
+          <w:szCs w:val="16"/>
+        </w:rPr>
+      </w:pPr>
+      <w:r>
+        <w:rPr>
+          <w:rStyle w:val="HTMLCode"/>
+          <w:rFonts w:eastAsiaTheme="minorHAnsi"/>
+          <w:color w:val="000000"/>
+          <w:sz w:val="16"/>
+          <w:szCs w:val="16"/>
+        </w:rPr>
+        <w:t>    </w:t>
+      </w:r>
+      <w:proofErr w:type="spellStart"/>
+      <w:proofErr w:type="gramStart"/>
+      <w:r>
+        <w:rPr>
+          <w:rStyle w:val="HTMLCode"/>
+          <w:rFonts w:eastAsiaTheme="minorHAnsi"/>
+          <w:color w:val="000000"/>
+          <w:sz w:val="16"/>
+          <w:szCs w:val="16"/>
+        </w:rPr>
+        <w:t>xsi:</w:t>
+      </w:r>
+      <w:proofErr w:type="gramEnd"/>
+      <w:r>
+        <w:rPr>
+          <w:rStyle w:val="HTMLCode"/>
+          <w:rFonts w:eastAsiaTheme="minorHAnsi"/>
+          <w:color w:val="000000"/>
+          <w:sz w:val="16"/>
+          <w:szCs w:val="16"/>
+        </w:rPr>
+        <w:t>schemaLocation</w:t>
+      </w:r>
+      <w:proofErr w:type="spellEnd"/>
+      <w:r>
+        <w:rPr>
+          <w:rStyle w:val="HTMLCode"/>
+          <w:rFonts w:eastAsiaTheme="minorHAnsi"/>
+          <w:color w:val="000000"/>
+          <w:sz w:val="16"/>
+          <w:szCs w:val="16"/>
+        </w:rPr>
+        <w:t>="</w:t>
+      </w:r>
+      <w:hyperlink r:id="rId10" w:history="1">
+        <w:r>
+          <w:rPr>
+            <w:rStyle w:val="Hyperlink"/>
+            <w:rFonts w:ascii="Courier New" w:hAnsi="Courier New" w:cs="Courier New"/>
+            <w:sz w:val="16"/>
+            <w:szCs w:val="16"/>
+          </w:rPr>
+          <w:t>http://java.sun.com/xml/ns/j2ee</w:t>
+        </w:r>
+      </w:hyperlink>
+      <w:r>
+        <w:rPr>
+          <w:rStyle w:val="HTMLCode"/>
+          <w:rFonts w:eastAsiaTheme="minorHAnsi"/>
+          <w:color w:val="000000"/>
+          <w:sz w:val="16"/>
+          <w:szCs w:val="16"/>
+        </w:rPr>
+        <w:t xml:space="preserve"> </w:t>
+      </w:r>
+    </w:p>
+    <w:p>
+      <w:pPr>
+        <w:spacing w:after="0"/>
+        <w:ind w:left="1440" w:firstLine="720"/>
+        <w:jc w:val="both"/>
+        <w:rPr>
+          <w:color w:val="000000"/>
+          <w:sz w:val="16"/>
+          <w:szCs w:val="16"/>
+        </w:rPr>
+      </w:pPr>
+      <w:r>
+        <w:rPr>
+          <w:rStyle w:val="HTMLCode"/>
+          <w:rFonts w:eastAsiaTheme="minorHAnsi"/>
+          <w:color w:val="000000"/>
+          <w:sz w:val="16"/>
+          <w:szCs w:val="16"/>
+        </w:rPr>
+        <w:t xml:space="preserve">  </w:t>
+      </w:r>
+      <w:hyperlink r:id="rId11" w:history="1">
+        <w:r>
+          <w:rPr>
+            <w:rStyle w:val="Hyperlink"/>
+            <w:rFonts w:ascii="Courier New" w:hAnsi="Courier New" w:cs="Courier New"/>
+            <w:sz w:val="16"/>
+            <w:szCs w:val="16"/>
+          </w:rPr>
+          <w:t>http://java.sun.com/xml/ns/j2ee/web-app_2_4.xsd</w:t>
+        </w:r>
+      </w:hyperlink>
+      <w:r>
+        <w:rPr>
+          <w:rStyle w:val="HTMLCode"/>
+          <w:rFonts w:eastAsiaTheme="minorHAnsi"/>
+          <w:color w:val="000000"/>
+          <w:sz w:val="16"/>
+          <w:szCs w:val="16"/>
+        </w:rPr>
+        <w:t>"&gt;</w:t>
+      </w:r>
+    </w:p>
+    <w:p>
+      <w:pPr>
+        <w:spacing w:after="0"/>
+        <w:jc w:val="both"/>
+        <w:rPr>
+          <w:color w:val="000000"/>
+          <w:sz w:val="16"/>
+          <w:szCs w:val="16"/>
+        </w:rPr>
+      </w:pPr>
+      <w:r>
+        <w:rPr>
+          <w:color w:val="000000"/>
+          <w:sz w:val="16"/>
+          <w:szCs w:val="16"/>
+        </w:rPr>
+        <w:t> </w:t>
+      </w:r>
+    </w:p>
+    <w:p>
+      <w:pPr>
+        <w:spacing w:after="0"/>
+        <w:ind w:left="360"/>
+        <w:jc w:val="both"/>
+        <w:rPr>
+          <w:rStyle w:val="HTMLCode"/>
+          <w:rFonts w:eastAsiaTheme="minorHAnsi"/>
+          <w:color w:val="A6A6A6" w:themeColor="background1" w:themeShade="A6"/>
+          <w:sz w:val="16"/>
+          <w:szCs w:val="16"/>
+        </w:rPr>
+      </w:pPr>
+      <w:proofErr w:type="gramStart"/>
+      <w:r>
+        <w:rPr>
+          <w:rStyle w:val="HTMLCode"/>
+          <w:rFonts w:eastAsiaTheme="minorHAnsi"/>
+          <w:color w:val="A6A6A6" w:themeColor="background1" w:themeShade="A6"/>
+          <w:sz w:val="16"/>
+          <w:szCs w:val="16"/>
+        </w:rPr>
+        <w:t>&lt;!--</w:t>
+      </w:r>
+      <w:proofErr w:type="gramEnd"/>
+      <w:r>
+        <w:rPr>
+          <w:rStyle w:val="HTMLCode"/>
+          <w:rFonts w:eastAsiaTheme="minorHAnsi"/>
+          <w:color w:val="A6A6A6" w:themeColor="background1" w:themeShade="A6"/>
+          <w:sz w:val="16"/>
+          <w:szCs w:val="16"/>
+        </w:rPr>
+        <w:t xml:space="preserve"> servlet definition --&gt;</w:t>
+      </w:r>
+    </w:p>
+    <w:p>
+      <w:pPr>
+        <w:spacing w:after="0"/>
+        <w:ind w:left="360"/>
+        <w:jc w:val="both"/>
+        <w:rPr>
+          <w:rStyle w:val="HTMLCode"/>
+          <w:rFonts w:eastAsiaTheme="minorHAnsi"/>
+          <w:color w:val="A6A6A6" w:themeColor="background1" w:themeShade="A6"/>
+          <w:sz w:val="16"/>
+          <w:szCs w:val="16"/>
+        </w:rPr>
+      </w:pPr>
+      <w:r>
+        <w:rPr>
+          <w:rStyle w:val="HTMLCode"/>
+          <w:rFonts w:eastAsiaTheme="minorHAnsi"/>
+          <w:color w:val="A6A6A6" w:themeColor="background1" w:themeShade="A6"/>
+          <w:sz w:val="16"/>
+          <w:szCs w:val="16"/>
+        </w:rPr>
+        <w:t>&lt;</w:t>
+      </w:r>
+      <w:proofErr w:type="gramStart"/>
+      <w:r>
+        <w:rPr>
+          <w:rStyle w:val="HTMLCode"/>
+          <w:rFonts w:eastAsiaTheme="minorHAnsi"/>
+          <w:color w:val="A6A6A6" w:themeColor="background1" w:themeShade="A6"/>
+          <w:sz w:val="16"/>
+          <w:szCs w:val="16"/>
+        </w:rPr>
+        <w:t>servlet</w:t>
+      </w:r>
+      <w:proofErr w:type="gramEnd"/>
+      <w:r>
+        <w:rPr>
+          <w:rStyle w:val="HTMLCode"/>
+          <w:rFonts w:eastAsiaTheme="minorHAnsi"/>
+          <w:color w:val="A6A6A6" w:themeColor="background1" w:themeShade="A6"/>
+          <w:sz w:val="16"/>
+          <w:szCs w:val="16"/>
+        </w:rPr>
+        <w:t>&gt;</w:t>
+      </w:r>
+    </w:p>
+    <w:p>
+      <w:pPr>
+        <w:spacing w:after="0"/>
+        <w:ind w:left="360"/>
+        <w:jc w:val="both"/>
+        <w:rPr>
+          <w:rStyle w:val="HTMLCode"/>
+          <w:rFonts w:eastAsiaTheme="minorHAnsi"/>
+          <w:color w:val="A6A6A6" w:themeColor="background1" w:themeShade="A6"/>
+          <w:sz w:val="16"/>
+          <w:szCs w:val="16"/>
+        </w:rPr>
+      </w:pPr>
+      <w:r>
+        <w:rPr>
+          <w:rStyle w:val="HTMLCode"/>
+          <w:rFonts w:eastAsiaTheme="minorHAnsi"/>
+          <w:color w:val="A6A6A6" w:themeColor="background1" w:themeShade="A6"/>
+          <w:sz w:val="16"/>
+          <w:szCs w:val="16"/>
+        </w:rPr>
+        <w:t xml:space="preserve">        &lt;servlet-name&gt;</w:t>
+      </w:r>
+      <w:proofErr w:type="spellStart"/>
+      <w:r>
+        <w:rPr>
+          <w:rStyle w:val="HTMLCode"/>
+          <w:rFonts w:eastAsiaTheme="minorHAnsi"/>
+          <w:color w:val="A6A6A6" w:themeColor="background1" w:themeShade="A6"/>
+          <w:sz w:val="16"/>
+          <w:szCs w:val="16"/>
+        </w:rPr>
+        <w:t>ErrorHandler</w:t>
+      </w:r>
+      <w:proofErr w:type="spellEnd"/>
+      <w:r>
+        <w:rPr>
+          <w:rStyle w:val="HTMLCode"/>
+          <w:rFonts w:eastAsiaTheme="minorHAnsi"/>
+          <w:color w:val="A6A6A6" w:themeColor="background1" w:themeShade="A6"/>
+          <w:sz w:val="16"/>
+          <w:szCs w:val="16"/>
+        </w:rPr>
+        <w:t>&lt;/servlet-name&gt;</w:t>
+      </w:r>
+    </w:p>
+    <w:p>
+      <w:pPr>
+        <w:spacing w:after="0"/>
+        <w:ind w:left="360"/>
+        <w:jc w:val="both"/>
+        <w:rPr>
+          <w:rStyle w:val="HTMLCode"/>
+          <w:rFonts w:eastAsiaTheme="minorHAnsi"/>
+          <w:color w:val="A6A6A6" w:themeColor="background1" w:themeShade="A6"/>
+          <w:sz w:val="16"/>
+          <w:szCs w:val="16"/>
+        </w:rPr>
+      </w:pPr>
+      <w:r>
+        <w:rPr>
+          <w:rStyle w:val="HTMLCode"/>
+          <w:rFonts w:eastAsiaTheme="minorHAnsi"/>
+          <w:color w:val="A6A6A6" w:themeColor="background1" w:themeShade="A6"/>
+          <w:sz w:val="16"/>
+          <w:szCs w:val="16"/>
+        </w:rPr>
+        <w:t xml:space="preserve">        &lt;servlet-class&gt;</w:t>
+      </w:r>
+      <w:proofErr w:type="spellStart"/>
+      <w:r>
+        <w:rPr>
+          <w:rStyle w:val="HTMLCode"/>
+          <w:rFonts w:eastAsiaTheme="minorHAnsi"/>
+          <w:color w:val="A6A6A6" w:themeColor="background1" w:themeShade="A6"/>
+          <w:sz w:val="16"/>
+          <w:szCs w:val="16"/>
+        </w:rPr>
+        <w:t>ErrorHandler</w:t>
+      </w:r>
+      <w:proofErr w:type="spellEnd"/>
+      <w:r>
+        <w:rPr>
+          <w:rStyle w:val="HTMLCode"/>
+          <w:rFonts w:eastAsiaTheme="minorHAnsi"/>
+          <w:color w:val="A6A6A6" w:themeColor="background1" w:themeShade="A6"/>
+          <w:sz w:val="16"/>
+          <w:szCs w:val="16"/>
+        </w:rPr>
+        <w:t>&lt;/servlet-class&gt;</w:t>
+      </w:r>
+    </w:p>
+    <w:p>
+      <w:pPr>
+        <w:spacing w:after="0"/>
+        <w:ind w:left="360"/>
+        <w:jc w:val="both"/>
+        <w:rPr>
+          <w:rStyle w:val="HTMLCode"/>
+          <w:rFonts w:eastAsiaTheme="minorHAnsi"/>
+          <w:color w:val="A6A6A6" w:themeColor="background1" w:themeShade="A6"/>
+          <w:sz w:val="16"/>
+          <w:szCs w:val="16"/>
+        </w:rPr>
+      </w:pPr>
+      <w:r>
+        <w:rPr>
+          <w:rStyle w:val="HTMLCode"/>
+          <w:rFonts w:eastAsiaTheme="minorHAnsi"/>
+          <w:color w:val="A6A6A6" w:themeColor="background1" w:themeShade="A6"/>
+          <w:sz w:val="16"/>
+          <w:szCs w:val="16"/>
+        </w:rPr>
+        <w:t>&lt;/servlet&gt;</w:t>
+      </w:r>
+    </w:p>
+    <w:p>
+      <w:pPr>
+        <w:spacing w:after="0"/>
+        <w:ind w:left="360"/>
+        <w:jc w:val="both"/>
+        <w:rPr>
+          <w:rStyle w:val="HTMLCode"/>
+          <w:rFonts w:eastAsiaTheme="minorHAnsi"/>
+          <w:color w:val="A6A6A6" w:themeColor="background1" w:themeShade="A6"/>
+          <w:sz w:val="16"/>
+          <w:szCs w:val="16"/>
+        </w:rPr>
+      </w:pPr>
+      <w:proofErr w:type="gramStart"/>
+      <w:r>
+        <w:rPr>
+          <w:rStyle w:val="HTMLCode"/>
+          <w:rFonts w:eastAsiaTheme="minorHAnsi"/>
+          <w:color w:val="A6A6A6" w:themeColor="background1" w:themeShade="A6"/>
+          <w:sz w:val="16"/>
+          <w:szCs w:val="16"/>
+        </w:rPr>
+        <w:t>&lt;!--</w:t>
+      </w:r>
+      <w:proofErr w:type="gramEnd"/>
+      <w:r>
+        <w:rPr>
+          <w:rStyle w:val="HTMLCode"/>
+          <w:rFonts w:eastAsiaTheme="minorHAnsi"/>
+          <w:color w:val="A6A6A6" w:themeColor="background1" w:themeShade="A6"/>
+          <w:sz w:val="16"/>
+          <w:szCs w:val="16"/>
+        </w:rPr>
+        <w:t xml:space="preserve"> servlet mappings --&gt;</w:t>
+      </w:r>
+    </w:p>
+    <w:p>
+      <w:pPr>
+        <w:spacing w:after="0"/>
+        <w:ind w:left="360"/>
+        <w:jc w:val="both"/>
+        <w:rPr>
+          <w:rStyle w:val="HTMLCode"/>
+          <w:rFonts w:eastAsiaTheme="minorHAnsi"/>
+          <w:color w:val="A6A6A6" w:themeColor="background1" w:themeShade="A6"/>
+          <w:sz w:val="16"/>
+          <w:szCs w:val="16"/>
+        </w:rPr>
+      </w:pPr>
+      <w:r>
+        <w:rPr>
+          <w:rStyle w:val="HTMLCode"/>
+          <w:rFonts w:eastAsiaTheme="minorHAnsi"/>
+          <w:color w:val="A6A6A6" w:themeColor="background1" w:themeShade="A6"/>
+          <w:sz w:val="16"/>
+          <w:szCs w:val="16"/>
+        </w:rPr>
+        <w:t>&lt;</w:t>
+      </w:r>
+      <w:proofErr w:type="gramStart"/>
+      <w:r>
+        <w:rPr>
+          <w:rStyle w:val="HTMLCode"/>
+          <w:rFonts w:eastAsiaTheme="minorHAnsi"/>
+          <w:color w:val="A6A6A6" w:themeColor="background1" w:themeShade="A6"/>
+          <w:sz w:val="16"/>
+          <w:szCs w:val="16"/>
+        </w:rPr>
+        <w:t>servlet-mapping</w:t>
+      </w:r>
+      <w:proofErr w:type="gramEnd"/>
+      <w:r>
+        <w:rPr>
+          <w:rStyle w:val="HTMLCode"/>
+          <w:rFonts w:eastAsiaTheme="minorHAnsi"/>
+          <w:color w:val="A6A6A6" w:themeColor="background1" w:themeShade="A6"/>
+          <w:sz w:val="16"/>
+          <w:szCs w:val="16"/>
+        </w:rPr>
+        <w:t>&gt;</w:t>
+      </w:r>
+    </w:p>
+    <w:p>
+      <w:pPr>
+        <w:spacing w:after="0"/>
+        <w:ind w:left="360"/>
+        <w:jc w:val="both"/>
+        <w:rPr>
+          <w:rStyle w:val="HTMLCode"/>
+          <w:rFonts w:eastAsiaTheme="minorHAnsi"/>
+          <w:color w:val="A6A6A6" w:themeColor="background1" w:themeShade="A6"/>
+          <w:sz w:val="16"/>
+          <w:szCs w:val="16"/>
+        </w:rPr>
+      </w:pPr>
+      <w:r>
+        <w:rPr>
+          <w:rStyle w:val="HTMLCode"/>
+          <w:rFonts w:eastAsiaTheme="minorHAnsi"/>
+          <w:color w:val="A6A6A6" w:themeColor="background1" w:themeShade="A6"/>
+          <w:sz w:val="16"/>
+          <w:szCs w:val="16"/>
+        </w:rPr>
+        <w:t xml:space="preserve">        &lt;servlet-name&gt;</w:t>
+      </w:r>
+      <w:proofErr w:type="spellStart"/>
+      <w:r>
+        <w:rPr>
+          <w:rStyle w:val="HTMLCode"/>
+          <w:rFonts w:eastAsiaTheme="minorHAnsi"/>
+          <w:color w:val="A6A6A6" w:themeColor="background1" w:themeShade="A6"/>
+          <w:sz w:val="16"/>
+          <w:szCs w:val="16"/>
+        </w:rPr>
+        <w:t>ErrorHandler</w:t>
+      </w:r>
+      <w:proofErr w:type="spellEnd"/>
+      <w:r>
+        <w:rPr>
+          <w:rStyle w:val="HTMLCode"/>
+          <w:rFonts w:eastAsiaTheme="minorHAnsi"/>
+          <w:color w:val="A6A6A6" w:themeColor="background1" w:themeShade="A6"/>
+          <w:sz w:val="16"/>
+          <w:szCs w:val="16"/>
+        </w:rPr>
+        <w:t>&lt;/servlet-name&gt;</w:t>
+      </w:r>
+    </w:p>
+    <w:p>
+      <w:pPr>
+        <w:spacing w:after="0"/>
+        <w:ind w:left="360"/>
+        <w:jc w:val="both"/>
+        <w:rPr>
+          <w:rStyle w:val="HTMLCode"/>
+          <w:rFonts w:eastAsiaTheme="minorHAnsi"/>
+          <w:color w:val="A6A6A6" w:themeColor="background1" w:themeShade="A6"/>
+          <w:sz w:val="16"/>
+          <w:szCs w:val="16"/>
+        </w:rPr>
+      </w:pPr>
+      <w:r>
+        <w:rPr>
+          <w:rStyle w:val="HTMLCode"/>
+          <w:rFonts w:eastAsiaTheme="minorHAnsi"/>
+          <w:color w:val="A6A6A6" w:themeColor="background1" w:themeShade="A6"/>
+          <w:sz w:val="16"/>
+          <w:szCs w:val="16"/>
+        </w:rPr>
+        <w:t xml:space="preserve">        &lt;</w:t>
+      </w:r>
+      <w:proofErr w:type="spellStart"/>
+      <w:r>
+        <w:rPr>
+          <w:rStyle w:val="HTMLCode"/>
+          <w:rFonts w:eastAsiaTheme="minorHAnsi"/>
+          <w:color w:val="A6A6A6" w:themeColor="background1" w:themeShade="A6"/>
+          <w:sz w:val="16"/>
+          <w:szCs w:val="16"/>
+        </w:rPr>
+        <w:t>url</w:t>
+      </w:r>
+      <w:proofErr w:type="spellEnd"/>
+      <w:r>
+        <w:rPr>
+          <w:rStyle w:val="HTMLCode"/>
+          <w:rFonts w:eastAsiaTheme="minorHAnsi"/>
+          <w:color w:val="A6A6A6" w:themeColor="background1" w:themeShade="A6"/>
+          <w:sz w:val="16"/>
+          <w:szCs w:val="16"/>
+        </w:rPr>
+        <w:t>-pattern&gt;/</w:t>
+      </w:r>
+      <w:proofErr w:type="spellStart"/>
+      <w:r>
+        <w:rPr>
+          <w:rStyle w:val="HTMLCode"/>
+          <w:rFonts w:eastAsiaTheme="minorHAnsi"/>
+          <w:color w:val="A6A6A6" w:themeColor="background1" w:themeShade="A6"/>
+          <w:sz w:val="16"/>
+          <w:szCs w:val="16"/>
+        </w:rPr>
+        <w:t>ErrorHandler</w:t>
+      </w:r>
+      <w:proofErr w:type="spellEnd"/>
+      <w:r>
+        <w:rPr>
+          <w:rStyle w:val="HTMLCode"/>
+          <w:rFonts w:eastAsiaTheme="minorHAnsi"/>
+          <w:color w:val="A6A6A6" w:themeColor="background1" w:themeShade="A6"/>
+          <w:sz w:val="16"/>
+          <w:szCs w:val="16"/>
+        </w:rPr>
+        <w:t>&lt;/</w:t>
+      </w:r>
+      <w:proofErr w:type="spellStart"/>
+      <w:r>
+        <w:rPr>
+          <w:rStyle w:val="HTMLCode"/>
+          <w:rFonts w:eastAsiaTheme="minorHAnsi"/>
+          <w:color w:val="A6A6A6" w:themeColor="background1" w:themeShade="A6"/>
+          <w:sz w:val="16"/>
+          <w:szCs w:val="16"/>
+        </w:rPr>
+        <w:t>url</w:t>
+      </w:r>
+      <w:proofErr w:type="spellEnd"/>
+      <w:r>
+        <w:rPr>
+          <w:rStyle w:val="HTMLCode"/>
+          <w:rFonts w:eastAsiaTheme="minorHAnsi"/>
+          <w:color w:val="A6A6A6" w:themeColor="background1" w:themeShade="A6"/>
+          <w:sz w:val="16"/>
+          <w:szCs w:val="16"/>
+        </w:rPr>
+        <w:t>-pattern&gt;</w:t>
+      </w:r>
+    </w:p>
+    <w:p>
+      <w:pPr>
+        <w:spacing w:after="0"/>
+        <w:ind w:left="360"/>
+        <w:jc w:val="both"/>
+        <w:rPr>
+          <w:rStyle w:val="HTMLCode"/>
+          <w:rFonts w:eastAsiaTheme="minorHAnsi"/>
+          <w:color w:val="A6A6A6" w:themeColor="background1" w:themeShade="A6"/>
+          <w:sz w:val="16"/>
+          <w:szCs w:val="16"/>
+        </w:rPr>
+      </w:pPr>
+      <w:r>
+        <w:rPr>
+          <w:rStyle w:val="HTMLCode"/>
+          <w:rFonts w:eastAsiaTheme="minorHAnsi"/>
+          <w:color w:val="A6A6A6" w:themeColor="background1" w:themeShade="A6"/>
+          <w:sz w:val="16"/>
+          <w:szCs w:val="16"/>
+        </w:rPr>
+        <w:t>&lt;/servlet-mapping&gt;</w:t>
+      </w:r>
+    </w:p>
+    <w:p>
+      <w:pPr>
+        <w:spacing w:after="0"/>
+        <w:jc w:val="both"/>
+        <w:rPr>
+          <w:color w:val="000000"/>
+          <w:sz w:val="16"/>
+          <w:szCs w:val="16"/>
+        </w:rPr>
+      </w:pPr>
+      <w:r>
+        <w:rPr>
+          <w:rStyle w:val="HTMLCode"/>
+          <w:rFonts w:eastAsiaTheme="minorHAnsi"/>
+          <w:color w:val="000000"/>
+          <w:sz w:val="16"/>
+          <w:szCs w:val="16"/>
+        </w:rPr>
+        <w:t>    &lt;</w:t>
+      </w:r>
+      <w:proofErr w:type="gramStart"/>
+      <w:r>
+        <w:rPr>
+          <w:rStyle w:val="HTMLCode"/>
+          <w:rFonts w:eastAsiaTheme="minorHAnsi"/>
+          <w:color w:val="000000"/>
+          <w:sz w:val="16"/>
+          <w:szCs w:val="16"/>
+        </w:rPr>
+        <w:t>filter</w:t>
+      </w:r>
+      <w:proofErr w:type="gramEnd"/>
+      <w:r>
+        <w:rPr>
+          <w:rStyle w:val="HTMLCode"/>
+          <w:rFonts w:eastAsiaTheme="minorHAnsi"/>
+          <w:color w:val="000000"/>
+          <w:sz w:val="16"/>
+          <w:szCs w:val="16"/>
+        </w:rPr>
+        <w:t>&gt;</w:t>
+      </w:r>
+    </w:p>
+    <w:p>
+      <w:pPr>
+        <w:spacing w:after="0"/>
+        <w:jc w:val="both"/>
+        <w:rPr>
+          <w:color w:val="000000"/>
+          <w:sz w:val="16"/>
+          <w:szCs w:val="16"/>
+        </w:rPr>
+      </w:pPr>
+      <w:r>
+        <w:rPr>
+          <w:rStyle w:val="HTMLCode"/>
+          <w:rFonts w:eastAsiaTheme="minorHAnsi"/>
+          <w:color w:val="000000"/>
+          <w:sz w:val="16"/>
+          <w:szCs w:val="16"/>
+        </w:rPr>
+        <w:t>        &lt;filter-name&gt;struts2&lt;/filter-name&gt;</w:t>
+      </w:r>
+      <w:bookmarkStart w:id="0" w:name="_GoBack"/>
+      <w:bookmarkEnd w:id="0"/>
+    </w:p>
+    <w:p>
+      <w:pPr>
+        <w:spacing w:after="0"/>
+        <w:jc w:val="both"/>
+        <w:rPr>
+          <w:rStyle w:val="HTMLCode"/>
+          <w:rFonts w:eastAsiaTheme="minorHAnsi"/>
+          <w:color w:val="000000"/>
+          <w:sz w:val="16"/>
+          <w:szCs w:val="16"/>
+        </w:rPr>
+      </w:pPr>
+      <w:r>
+        <w:rPr>
+          <w:rStyle w:val="HTMLCode"/>
+          <w:rFonts w:eastAsiaTheme="minorHAnsi"/>
+          <w:color w:val="000000"/>
+          <w:sz w:val="16"/>
+          <w:szCs w:val="16"/>
+        </w:rPr>
+        <w:t>        &lt;filter-class&gt;</w:t>
+      </w:r>
+      <w:r>
+        <w:rPr>
+          <w:rStyle w:val="HTMLCode"/>
+          <w:rFonts w:eastAsiaTheme="minorHAnsi"/>
+          <w:color w:val="000000"/>
+          <w:sz w:val="16"/>
+          <w:szCs w:val="16"/>
+        </w:rPr>
+        <w:t xml:space="preserve"> </w:t>
+      </w:r>
+      <w:r>
+        <w:rPr>
+          <w:rStyle w:val="HTMLCode"/>
+          <w:rFonts w:eastAsiaTheme="minorHAnsi"/>
+          <w:color w:val="000000"/>
+          <w:sz w:val="16"/>
+          <w:szCs w:val="16"/>
+        </w:rPr>
+        <w:t>org.apache.struts2.dispatcher.filter.ng.StrutsPrepareAndExecuteFilter</w:t>
+      </w:r>
+    </w:p>
+    <w:p>
+      <w:pPr>
+        <w:spacing w:after="0"/>
+        <w:jc w:val="both"/>
+        <w:rPr>
+          <w:color w:val="000000"/>
+          <w:sz w:val="16"/>
+          <w:szCs w:val="16"/>
+        </w:rPr>
+      </w:pPr>
+      <w:r>
+        <w:rPr>
+          <w:rStyle w:val="HTMLCode"/>
+          <w:rFonts w:eastAsiaTheme="minorHAnsi"/>
+          <w:color w:val="000000"/>
+          <w:sz w:val="16"/>
+          <w:szCs w:val="16"/>
+        </w:rPr>
+        <w:t xml:space="preserve">        </w:t>
+      </w:r>
+      <w:r>
+        <w:rPr>
+          <w:rStyle w:val="HTMLCode"/>
+          <w:rFonts w:eastAsiaTheme="minorHAnsi"/>
+          <w:color w:val="000000"/>
+          <w:sz w:val="16"/>
+          <w:szCs w:val="16"/>
+        </w:rPr>
+        <w:t>&lt;/filter-class&gt;</w:t>
+      </w:r>
+    </w:p>
+    <w:p>
+      <w:pPr>
+        <w:spacing w:after="0"/>
+        <w:jc w:val="both"/>
+        <w:rPr>
+          <w:color w:val="000000"/>
+          <w:sz w:val="16"/>
+          <w:szCs w:val="16"/>
+        </w:rPr>
+      </w:pPr>
+      <w:r>
+        <w:rPr>
+          <w:rStyle w:val="HTMLCode"/>
+          <w:rFonts w:eastAsiaTheme="minorHAnsi"/>
+          <w:color w:val="000000"/>
+          <w:sz w:val="16"/>
+          <w:szCs w:val="16"/>
+        </w:rPr>
+        <w:t>    &lt;/filter&gt;</w:t>
+      </w:r>
+    </w:p>
+    <w:p>
+      <w:pPr>
+        <w:spacing w:after="0"/>
+        <w:jc w:val="both"/>
+        <w:rPr>
+          <w:color w:val="000000"/>
+          <w:sz w:val="16"/>
+          <w:szCs w:val="16"/>
+        </w:rPr>
+      </w:pPr>
+      <w:r>
+        <w:rPr>
+          <w:color w:val="000000"/>
+          <w:sz w:val="16"/>
+          <w:szCs w:val="16"/>
+        </w:rPr>
+        <w:t> </w:t>
+      </w:r>
+    </w:p>
+    <w:p>
+      <w:pPr>
+        <w:spacing w:after="0"/>
+        <w:jc w:val="both"/>
+        <w:rPr>
+          <w:color w:val="000000"/>
+          <w:sz w:val="16"/>
+          <w:szCs w:val="16"/>
+        </w:rPr>
+      </w:pPr>
+      <w:r>
+        <w:rPr>
+          <w:rStyle w:val="HTMLCode"/>
+          <w:rFonts w:eastAsiaTheme="minorHAnsi"/>
+          <w:color w:val="000000"/>
+          <w:sz w:val="16"/>
+          <w:szCs w:val="16"/>
+        </w:rPr>
+        <w:t>    &lt;</w:t>
+      </w:r>
+      <w:proofErr w:type="gramStart"/>
+      <w:r>
+        <w:rPr>
+          <w:rStyle w:val="HTMLCode"/>
+          <w:rFonts w:eastAsiaTheme="minorHAnsi"/>
+          <w:color w:val="000000"/>
+          <w:sz w:val="16"/>
+          <w:szCs w:val="16"/>
+        </w:rPr>
+        <w:t>filter-mapping</w:t>
+      </w:r>
+      <w:proofErr w:type="gramEnd"/>
+      <w:r>
+        <w:rPr>
+          <w:rStyle w:val="HTMLCode"/>
+          <w:rFonts w:eastAsiaTheme="minorHAnsi"/>
+          <w:color w:val="000000"/>
+          <w:sz w:val="16"/>
+          <w:szCs w:val="16"/>
+        </w:rPr>
+        <w:t>&gt;</w:t>
+      </w:r>
+    </w:p>
+    <w:p>
+      <w:pPr>
+        <w:spacing w:after="0"/>
+        <w:jc w:val="both"/>
+        <w:rPr>
+          <w:color w:val="000000"/>
+          <w:sz w:val="16"/>
+          <w:szCs w:val="16"/>
+        </w:rPr>
+      </w:pPr>
+      <w:r>
+        <w:rPr>
+          <w:rStyle w:val="HTMLCode"/>
+          <w:rFonts w:eastAsiaTheme="minorHAnsi"/>
+          <w:color w:val="000000"/>
+          <w:sz w:val="16"/>
+          <w:szCs w:val="16"/>
+        </w:rPr>
+        <w:t>        &lt;filter-name&gt;struts2&lt;/filter-name&gt;</w:t>
+      </w:r>
+    </w:p>
+    <w:p>
+      <w:pPr>
+        <w:spacing w:after="0"/>
+        <w:jc w:val="both"/>
+        <w:rPr>
+          <w:color w:val="000000"/>
+          <w:sz w:val="16"/>
+          <w:szCs w:val="16"/>
+        </w:rPr>
+      </w:pPr>
+      <w:r>
+        <w:rPr>
+          <w:rStyle w:val="HTMLCode"/>
+          <w:rFonts w:eastAsiaTheme="minorHAnsi"/>
+          <w:color w:val="000000"/>
+          <w:sz w:val="16"/>
+          <w:szCs w:val="16"/>
+        </w:rPr>
+        <w:t>        &lt;</w:t>
+      </w:r>
+      <w:proofErr w:type="spellStart"/>
+      <w:r>
+        <w:rPr>
+          <w:rStyle w:val="HTMLCode"/>
+          <w:rFonts w:eastAsiaTheme="minorHAnsi"/>
+          <w:color w:val="000000"/>
+          <w:sz w:val="16"/>
+          <w:szCs w:val="16"/>
+        </w:rPr>
+        <w:t>url</w:t>
+      </w:r>
+      <w:proofErr w:type="spellEnd"/>
+      <w:r>
+        <w:rPr>
+          <w:rStyle w:val="HTMLCode"/>
+          <w:rFonts w:eastAsiaTheme="minorHAnsi"/>
+          <w:color w:val="000000"/>
+          <w:sz w:val="16"/>
+          <w:szCs w:val="16"/>
+        </w:rPr>
+        <w:t>-pattern&gt;/*&lt;/</w:t>
+      </w:r>
+      <w:proofErr w:type="spellStart"/>
+      <w:r>
+        <w:rPr>
+          <w:rStyle w:val="HTMLCode"/>
+          <w:rFonts w:eastAsiaTheme="minorHAnsi"/>
+          <w:color w:val="000000"/>
+          <w:sz w:val="16"/>
+          <w:szCs w:val="16"/>
+        </w:rPr>
+        <w:t>url</w:t>
+      </w:r>
+      <w:proofErr w:type="spellEnd"/>
+      <w:r>
+        <w:rPr>
+          <w:rStyle w:val="HTMLCode"/>
+          <w:rFonts w:eastAsiaTheme="minorHAnsi"/>
+          <w:color w:val="000000"/>
+          <w:sz w:val="16"/>
+          <w:szCs w:val="16"/>
+        </w:rPr>
+        <w:t>-pattern&gt;</w:t>
+      </w:r>
+    </w:p>
+    <w:p>
+      <w:pPr>
+        <w:spacing w:after="0"/>
+        <w:jc w:val="both"/>
+        <w:rPr>
+          <w:color w:val="000000"/>
+          <w:sz w:val="16"/>
+          <w:szCs w:val="16"/>
+        </w:rPr>
+      </w:pPr>
+      <w:r>
+        <w:rPr>
+          <w:rStyle w:val="HTMLCode"/>
+          <w:rFonts w:eastAsiaTheme="minorHAnsi"/>
+          <w:color w:val="000000"/>
+          <w:sz w:val="16"/>
+          <w:szCs w:val="16"/>
+        </w:rPr>
+        <w:t>    &lt;/filter-mapping&gt;</w:t>
+      </w:r>
+    </w:p>
+    <w:p>
+      <w:pPr>
+        <w:spacing w:after="0"/>
+        <w:jc w:val="both"/>
+        <w:rPr>
+          <w:color w:val="000000"/>
+          <w:sz w:val="16"/>
+          <w:szCs w:val="16"/>
+        </w:rPr>
+      </w:pPr>
+      <w:r>
+        <w:rPr>
+          <w:color w:val="000000"/>
+          <w:sz w:val="16"/>
+          <w:szCs w:val="16"/>
+        </w:rPr>
+        <w:t> </w:t>
+      </w:r>
+    </w:p>
+    <w:p>
+      <w:pPr>
+        <w:spacing w:after="0"/>
+        <w:jc w:val="both"/>
+        <w:rPr>
+          <w:color w:val="000000"/>
+          <w:sz w:val="16"/>
+          <w:szCs w:val="16"/>
+        </w:rPr>
+      </w:pPr>
+      <w:r>
+        <w:rPr>
+          <w:rStyle w:val="HTMLCode"/>
+          <w:rFonts w:eastAsiaTheme="minorHAnsi"/>
+          <w:color w:val="000000"/>
+          <w:sz w:val="16"/>
+          <w:szCs w:val="16"/>
+        </w:rPr>
+        <w:t>    &lt;!-- ... --&gt;</w:t>
+      </w:r>
+    </w:p>
+    <w:p>
+      <w:pPr>
+        <w:spacing w:after="0"/>
+        <w:jc w:val="both"/>
+        <w:rPr>
+          <w:color w:val="000000"/>
+          <w:sz w:val="16"/>
+          <w:szCs w:val="16"/>
+        </w:rPr>
+      </w:pPr>
+      <w:r>
+        <w:rPr>
+          <w:color w:val="000000"/>
+          <w:sz w:val="16"/>
+          <w:szCs w:val="16"/>
+        </w:rPr>
+        <w:t> </w:t>
+      </w:r>
+    </w:p>
+    <w:p>
+      <w:pPr>
         <w:shd w:val="clear" w:color="auto" w:fill="FFFFFF"/>
-        <w:spacing w:before="45" w:after="100" w:afterAutospacing="1" w:line="240" w:lineRule="auto"/>
+        <w:spacing w:after="0" w:line="240" w:lineRule="auto"/>
         <w:jc w:val="both"/>
         <w:rPr>
           <w:rFonts w:ascii="Verdana" w:eastAsia="Times New Roman" w:hAnsi="Verdana" w:cs="Times New Roman"/>
           <w:color w:val="000000"/>
-          <w:sz w:val="20"/>
-          <w:szCs w:val="20"/>
+          <w:sz w:val="16"/>
+          <w:szCs w:val="16"/>
+          <w:lang w:val="en-AU" w:eastAsia="en-AU"/>
+        </w:rPr>
+      </w:pPr>
+      <w:r>
+        <w:rPr>
+          <w:rStyle w:val="HTMLCode"/>
+          <w:rFonts w:eastAsiaTheme="minorHAnsi"/>
+          <w:color w:val="000000"/>
+          <w:sz w:val="16"/>
+          <w:szCs w:val="16"/>
+        </w:rPr>
+        <w:t>&lt;/web-app&gt;</w:t>
+      </w:r>
+    </w:p>
+    <w:p>
+      <w:pPr>
+        <w:shd w:val="clear" w:color="auto" w:fill="FFFFFF"/>
+        <w:spacing w:after="0" w:line="240" w:lineRule="auto"/>
+        <w:jc w:val="both"/>
+        <w:rPr>
+          <w:rFonts w:ascii="Verdana" w:eastAsia="Times New Roman" w:hAnsi="Verdana" w:cs="Times New Roman"/>
+          <w:color w:val="000000"/>
+          <w:sz w:val="16"/>
+          <w:szCs w:val="16"/>
           <w:lang w:val="en-AU" w:eastAsia="en-AU"/>
         </w:rPr>
       </w:pPr>
@@ -2651,6 +3842,7 @@
           <w:sz w:val="18"/>
           <w:lang w:val="en-AU" w:eastAsia="en-AU"/>
         </w:rPr>
+        <w:lastRenderedPageBreak/>
         <w:t xml:space="preserve">      </w:t>
       </w:r>
       <w:r>
@@ -3833,6 +5025,7 @@
           <w:color w:val="000000"/>
           <w:lang w:val="en-AU" w:eastAsia="en-AU"/>
         </w:rPr>
+        <w:lastRenderedPageBreak/>
         <w:t>Class</w:t>
       </w:r>
       <w:r>
@@ -4889,7 +6082,6 @@
           <w:color w:val="000000"/>
           <w:lang w:val="en-AU" w:eastAsia="en-AU"/>
         </w:rPr>
-        <w:lastRenderedPageBreak/>
         <w:t>If you want to invoke a particular method of the action, you need to use method attribute.</w:t>
       </w:r>
     </w:p>
@@ -5157,6 +6349,7 @@
           <w:rFonts w:asciiTheme="majorHAnsi" w:eastAsia="Times New Roman" w:hAnsiTheme="majorHAnsi" w:cs="Times New Roman"/>
           <w:color w:val="000000"/>
         </w:rPr>
+        <w:lastRenderedPageBreak/>
         <w:t xml:space="preserve">This configuration file provides a mechanism to change the default behavior of the framework. Actually all of the properties contained within the </w:t>
       </w:r>
       <w:proofErr w:type="spellStart"/>
@@ -5173,7 +6366,7 @@
           <w:rFonts w:asciiTheme="majorHAnsi" w:eastAsia="Times New Roman" w:hAnsiTheme="majorHAnsi" w:cs="Times New Roman"/>
           <w:color w:val="000000"/>
         </w:rPr>
-        <w:t xml:space="preserve"> configuration file can also be configured in the web.xml using the init-</w:t>
+        <w:t xml:space="preserve"> configuration file can also be configured in the web.xml using the </w:t>
       </w:r>
       <w:proofErr w:type="spellStart"/>
       <w:r>
@@ -5181,7 +6374,7 @@
           <w:rFonts w:asciiTheme="majorHAnsi" w:eastAsia="Times New Roman" w:hAnsiTheme="majorHAnsi" w:cs="Times New Roman"/>
           <w:color w:val="000000"/>
         </w:rPr>
-        <w:t>param</w:t>
+        <w:t>init-param</w:t>
       </w:r>
       <w:proofErr w:type="spellEnd"/>
       <w:r>
@@ -6057,7 +7250,6 @@
           <w:b/>
           <w:color w:val="1F497D" w:themeColor="text2"/>
         </w:rPr>
-        <w:lastRenderedPageBreak/>
         <w:t>What are interceptors in Struts 2?</w:t>
       </w:r>
     </w:p>
@@ -7108,6 +8300,7 @@
           <w:sz w:val="18"/>
           <w:lang w:val="en-AU" w:eastAsia="en-AU"/>
         </w:rPr>
+        <w:lastRenderedPageBreak/>
         <w:t xml:space="preserve">         </w:t>
       </w:r>
       <w:r>
@@ -7749,7 +8942,6 @@
         </w:rPr>
         <w:t xml:space="preserve"> </w:t>
       </w:r>
-      <w:proofErr w:type="spellStart"/>
       <w:r>
         <w:rPr>
           <w:rFonts w:ascii="Consolas" w:eastAsia="Times New Roman" w:hAnsi="Consolas" w:cs="Consolas"/>
@@ -7759,7 +8951,6 @@
         </w:rPr>
         <w:t>Serializable</w:t>
       </w:r>
-      <w:proofErr w:type="spellEnd"/>
       <w:r>
         <w:rPr>
           <w:rFonts w:ascii="Consolas" w:eastAsia="Times New Roman" w:hAnsi="Consolas" w:cs="Consolas"/>
@@ -8187,7 +9378,6 @@
           <w:color w:val="000000"/>
           <w:shd w:val="clear" w:color="auto" w:fill="FFFFFF"/>
         </w:rPr>
-        <w:lastRenderedPageBreak/>
         <w:t xml:space="preserve">As the names suggest, the </w:t>
       </w:r>
       <w:proofErr w:type="gramStart"/>
@@ -9393,6 +10583,7 @@
           <w:sz w:val="18"/>
           <w:lang w:val="en-AU" w:eastAsia="en-AU"/>
         </w:rPr>
+        <w:lastRenderedPageBreak/>
         <w:t xml:space="preserve">      </w:t>
       </w:r>
       <w:r>
@@ -10602,9 +11793,7 @@
           <w:color w:val="313131"/>
           <w:sz w:val="21"/>
           <w:szCs w:val="21"/>
-          <w:lang w:val="en-AU" w:eastAsia="en-AU"/>
-        </w:rPr>
-        <w:lastRenderedPageBreak/>
+        </w:rPr>
         <w:drawing>
           <wp:inline distT="0" distB="0" distL="0" distR="0">
             <wp:extent cx="3676650" cy="2056308"/>
@@ -10623,7 +11812,7 @@
                     </pic:cNvPicPr>
                   </pic:nvPicPr>
                   <pic:blipFill>
-                    <a:blip r:embed="rId7" cstate="print"/>
+                    <a:blip r:embed="rId12" cstate="print"/>
                     <a:srcRect/>
                     <a:stretch>
                       <a:fillRect/>
@@ -10746,7 +11935,7 @@
           <w:bottom w:w="15" w:type="dxa"/>
           <w:right w:w="15" w:type="dxa"/>
         </w:tblCellMar>
-        <w:tblLook w:val="04A0"/>
+        <w:tblLook w:val="04A0" w:firstRow="1" w:lastRow="0" w:firstColumn="1" w:lastColumn="0" w:noHBand="0" w:noVBand="1"/>
       </w:tblPr>
       <w:tblGrid>
         <w:gridCol w:w="567"/>
@@ -10928,6 +12117,7 @@
                 <w:color w:val="000000"/>
                 <w:lang w:val="en-AU" w:eastAsia="en-AU"/>
               </w:rPr>
+              <w:lastRenderedPageBreak/>
               <w:t>Allows parameters to have different name aliases across requests.</w:t>
             </w:r>
           </w:p>
@@ -10967,6 +12157,7 @@
                 <w:color w:val="313131"/>
                 <w:lang w:val="en-AU" w:eastAsia="en-AU"/>
               </w:rPr>
+              <w:lastRenderedPageBreak/>
               <w:t>2</w:t>
             </w:r>
           </w:p>
@@ -11419,7 +12610,6 @@
                 <w:color w:val="000000"/>
                 <w:lang w:val="en-AU" w:eastAsia="en-AU"/>
               </w:rPr>
-              <w:lastRenderedPageBreak/>
               <w:t>Sends the user to an intermediary waiting page while the action executes in the background.</w:t>
             </w:r>
           </w:p>
@@ -11459,7 +12649,6 @@
                 <w:color w:val="313131"/>
                 <w:lang w:val="en-AU" w:eastAsia="en-AU"/>
               </w:rPr>
-              <w:lastRenderedPageBreak/>
               <w:t>7</w:t>
             </w:r>
           </w:p>
@@ -11850,6 +13039,7 @@
                 <w:color w:val="313131"/>
                 <w:lang w:val="en-AU" w:eastAsia="en-AU"/>
               </w:rPr>
+              <w:lastRenderedPageBreak/>
               <w:t>11</w:t>
             </w:r>
           </w:p>
@@ -12413,7 +13603,6 @@
                 <w:color w:val="000000"/>
                 <w:lang w:val="en-AU" w:eastAsia="en-AU"/>
               </w:rPr>
-              <w:lastRenderedPageBreak/>
               <w:t>Provides simple profiling information in the form of how long the action takes to execute.</w:t>
             </w:r>
           </w:p>
@@ -12453,7 +13642,6 @@
                 <w:color w:val="313131"/>
                 <w:lang w:val="en-AU" w:eastAsia="en-AU"/>
               </w:rPr>
-              <w:lastRenderedPageBreak/>
               <w:t>17</w:t>
             </w:r>
           </w:p>
@@ -13048,6 +14236,7 @@
           <w:sz w:val="18"/>
           <w:lang w:val="en-AU" w:eastAsia="en-AU"/>
         </w:rPr>
+        <w:lastRenderedPageBreak/>
         <w:t xml:space="preserve">   </w:t>
       </w:r>
       <w:r>
@@ -13946,7 +15135,6 @@
           <w:color w:val="000000"/>
           <w:lang w:val="en-AU" w:eastAsia="en-AU"/>
         </w:rPr>
-        <w:lastRenderedPageBreak/>
         <w:t>The above registration of "</w:t>
       </w:r>
       <w:proofErr w:type="spellStart"/>
@@ -14214,6 +15402,7 @@
           <w:color w:val="000000"/>
           <w:shd w:val="clear" w:color="auto" w:fill="FFFFFF"/>
         </w:rPr>
+        <w:lastRenderedPageBreak/>
         <w:t>Often there is some navigation rules attached with the results. For example, if the action method is to authenticate a user, there are three possible outcomes. (a) Successful Login (b) Unsuccessful Login - Incorrect username or password (c) Account Locked.</w:t>
       </w:r>
     </w:p>
@@ -14598,7 +15787,6 @@
           <w:sz w:val="18"/>
           <w:lang w:val="en-AU" w:eastAsia="en-AU"/>
         </w:rPr>
-        <w:lastRenderedPageBreak/>
         <w:t>&lt;result</w:t>
       </w:r>
       <w:r>
@@ -15397,6 +16585,7 @@
           <w:sz w:val="18"/>
           <w:lang w:val="en-AU" w:eastAsia="en-AU"/>
         </w:rPr>
+        <w:lastRenderedPageBreak/>
         <w:t>&lt;?</w:t>
       </w:r>
       <w:r>
@@ -17280,7 +18469,6 @@
           <w:b/>
           <w:color w:val="1F497D" w:themeColor="text2"/>
         </w:rPr>
-        <w:lastRenderedPageBreak/>
         <w:t>What is Value Stack?</w:t>
       </w:r>
     </w:p>
@@ -17441,7 +18629,6 @@
           <w:b/>
           <w:noProof/>
           <w:color w:val="000000"/>
-          <w:lang w:val="en-AU" w:eastAsia="en-AU"/>
         </w:rPr>
         <w:drawing>
           <wp:anchor distT="0" distB="0" distL="114300" distR="114300" simplePos="0" relativeHeight="251659264" behindDoc="0" locked="0" layoutInCell="1" allowOverlap="1">
@@ -17469,7 +18656,7 @@
                     </pic:cNvPicPr>
                   </pic:nvPicPr>
                   <pic:blipFill>
-                    <a:blip r:embed="rId8" cstate="print"/>
+                    <a:blip r:embed="rId13" cstate="print"/>
                     <a:srcRect/>
                     <a:stretch>
                       <a:fillRect/>
@@ -17865,7 +19052,7 @@
           <w:color w:val="000000"/>
         </w:rPr>
       </w:pPr>
-      <w:hyperlink r:id="rId9" w:history="1">
+      <w:hyperlink r:id="rId14" w:history="1">
         <w:r>
           <w:rPr>
             <w:rStyle w:val="Hyperlink"/>
@@ -18321,6 +19508,7 @@
           <w:bCs/>
           <w:color w:val="000000"/>
         </w:rPr>
+        <w:lastRenderedPageBreak/>
         <w:t>struts.multipart.maxSize</w:t>
       </w:r>
       <w:proofErr w:type="spellEnd"/>
@@ -18787,7 +19975,7 @@
           <w:rFonts w:asciiTheme="majorHAnsi" w:eastAsia="Times New Roman" w:hAnsiTheme="majorHAnsi" w:cs="Times New Roman"/>
           <w:color w:val="000000"/>
         </w:rPr>
-        <w:t xml:space="preserve">At </w:t>
+        <w:t>At Struts'</w:t>
       </w:r>
       <w:proofErr w:type="spellStart"/>
       <w:r>
@@ -18795,7 +19983,7 @@
           <w:rFonts w:asciiTheme="majorHAnsi" w:eastAsia="Times New Roman" w:hAnsiTheme="majorHAnsi" w:cs="Times New Roman"/>
           <w:color w:val="000000"/>
         </w:rPr>
-        <w:t>Struts's</w:t>
+        <w:t>s core</w:t>
       </w:r>
       <w:proofErr w:type="spellEnd"/>
       <w:r>
@@ -18803,7 +19991,7 @@
           <w:rFonts w:asciiTheme="majorHAnsi" w:eastAsia="Times New Roman" w:hAnsiTheme="majorHAnsi" w:cs="Times New Roman"/>
           <w:color w:val="000000"/>
         </w:rPr>
-        <w:t xml:space="preserve"> core, we have the validation framework that assists the application to run the rules to perform validation before the action method is executed. Action class should extend the </w:t>
+        <w:t xml:space="preserve">, we have the validation framework that assists the application to run the rules to perform validation before the action method is executed. Action class should extend the </w:t>
       </w:r>
       <w:proofErr w:type="spellStart"/>
       <w:r>
@@ -18844,7 +20032,6 @@
           <w:b/>
           <w:color w:val="1F497D" w:themeColor="text2"/>
         </w:rPr>
-        <w:lastRenderedPageBreak/>
         <w:t>How Struts 2 validation works?</w:t>
       </w:r>
     </w:p>
@@ -19124,6 +20311,7 @@
           <w:rFonts w:asciiTheme="majorHAnsi" w:eastAsia="Times New Roman" w:hAnsiTheme="majorHAnsi" w:cs="Times New Roman"/>
           <w:color w:val="000000"/>
         </w:rPr>
+        <w:lastRenderedPageBreak/>
         <w:t>Following is the list of various types of field level and non-field level validation available in Struts2 −</w:t>
       </w:r>
     </w:p>
@@ -19229,22 +20417,22 @@
           <w:color w:val="000000"/>
         </w:rPr>
       </w:pPr>
-      <w:r>
-        <w:rPr>
-          <w:rFonts w:asciiTheme="majorHAnsi" w:eastAsia="Times New Roman" w:hAnsiTheme="majorHAnsi" w:cs="Times New Roman"/>
-          <w:color w:val="000000"/>
-        </w:rPr>
-        <w:t xml:space="preserve">int </w:t>
-      </w:r>
       <w:proofErr w:type="spellStart"/>
       <w:r>
         <w:rPr>
           <w:rFonts w:asciiTheme="majorHAnsi" w:eastAsia="Times New Roman" w:hAnsiTheme="majorHAnsi" w:cs="Times New Roman"/>
           <w:color w:val="000000"/>
         </w:rPr>
-        <w:t>validator</w:t>
+        <w:t>int</w:t>
       </w:r>
       <w:proofErr w:type="spellEnd"/>
+      <w:r>
+        <w:rPr>
+          <w:rFonts w:asciiTheme="majorHAnsi" w:eastAsia="Times New Roman" w:hAnsiTheme="majorHAnsi" w:cs="Times New Roman"/>
+          <w:color w:val="000000"/>
+        </w:rPr>
+        <w:t xml:space="preserve"> validator</w:t>
+      </w:r>
     </w:p>
     <w:p>
       <w:pPr>
@@ -19318,17 +20506,8 @@
           <w:rFonts w:asciiTheme="majorHAnsi" w:eastAsia="Times New Roman" w:hAnsiTheme="majorHAnsi" w:cs="Times New Roman"/>
           <w:color w:val="000000"/>
         </w:rPr>
-        <w:t xml:space="preserve"> </w:t>
-      </w:r>
-      <w:proofErr w:type="spellStart"/>
-      <w:r>
-        <w:rPr>
-          <w:rFonts w:asciiTheme="majorHAnsi" w:eastAsia="Times New Roman" w:hAnsiTheme="majorHAnsi" w:cs="Times New Roman"/>
-          <w:color w:val="000000"/>
-        </w:rPr>
-        <w:t>validator</w:t>
-      </w:r>
-      <w:proofErr w:type="spellEnd"/>
+        <w:t xml:space="preserve"> validator</w:t>
+      </w:r>
     </w:p>
     <w:p>
       <w:pPr>
@@ -19358,17 +20537,8 @@
           <w:rFonts w:asciiTheme="majorHAnsi" w:eastAsia="Times New Roman" w:hAnsiTheme="majorHAnsi" w:cs="Times New Roman"/>
           <w:color w:val="000000"/>
         </w:rPr>
-        <w:t xml:space="preserve"> </w:t>
-      </w:r>
-      <w:proofErr w:type="spellStart"/>
-      <w:r>
-        <w:rPr>
-          <w:rFonts w:asciiTheme="majorHAnsi" w:eastAsia="Times New Roman" w:hAnsiTheme="majorHAnsi" w:cs="Times New Roman"/>
-          <w:color w:val="000000"/>
-        </w:rPr>
-        <w:t>validator</w:t>
-      </w:r>
-      <w:proofErr w:type="spellEnd"/>
+        <w:t xml:space="preserve"> validator</w:t>
+      </w:r>
     </w:p>
     <w:p>
       <w:pPr>
@@ -19384,22 +20554,22 @@
           <w:color w:val="000000"/>
         </w:rPr>
       </w:pPr>
-      <w:r>
-        <w:rPr>
-          <w:rFonts w:asciiTheme="majorHAnsi" w:eastAsia="Times New Roman" w:hAnsiTheme="majorHAnsi" w:cs="Times New Roman"/>
-          <w:color w:val="000000"/>
-        </w:rPr>
-        <w:t xml:space="preserve">url </w:t>
-      </w:r>
       <w:proofErr w:type="spellStart"/>
       <w:r>
         <w:rPr>
           <w:rFonts w:asciiTheme="majorHAnsi" w:eastAsia="Times New Roman" w:hAnsiTheme="majorHAnsi" w:cs="Times New Roman"/>
           <w:color w:val="000000"/>
         </w:rPr>
-        <w:t>validator</w:t>
+        <w:t>url</w:t>
       </w:r>
       <w:proofErr w:type="spellEnd"/>
+      <w:r>
+        <w:rPr>
+          <w:rFonts w:asciiTheme="majorHAnsi" w:eastAsia="Times New Roman" w:hAnsiTheme="majorHAnsi" w:cs="Times New Roman"/>
+          <w:color w:val="000000"/>
+        </w:rPr>
+        <w:t xml:space="preserve"> validator</w:t>
+      </w:r>
     </w:p>
     <w:p>
       <w:pPr>
@@ -19560,7 +20730,6 @@
           <w:rFonts w:asciiTheme="majorHAnsi" w:eastAsia="Times New Roman" w:hAnsiTheme="majorHAnsi" w:cs="Times New Roman"/>
           <w:color w:val="000000"/>
         </w:rPr>
-        <w:lastRenderedPageBreak/>
         <w:t>Messages and Errors.</w:t>
       </w:r>
     </w:p>
@@ -20005,6 +21174,7 @@
           <w:rFonts w:asciiTheme="majorHAnsi" w:eastAsia="Times New Roman" w:hAnsiTheme="majorHAnsi" w:cs="Times New Roman"/>
           <w:color w:val="000000"/>
         </w:rPr>
+        <w:lastRenderedPageBreak/>
         <w:t>global.properties</w:t>
       </w:r>
       <w:proofErr w:type="spellEnd"/>
@@ -20397,7 +21567,6 @@
           <w:rFonts w:asciiTheme="majorHAnsi" w:eastAsia="Times New Roman" w:hAnsiTheme="majorHAnsi" w:cs="Times New Roman"/>
           <w:color w:val="000000"/>
         </w:rPr>
-        <w:lastRenderedPageBreak/>
         <w:t>A @Results annotation is a collection of results. Under the @Results annotation, we can have multiple @Result annotations.</w:t>
       </w:r>
     </w:p>
@@ -21299,6 +22468,7 @@
           <w:rFonts w:asciiTheme="majorHAnsi" w:eastAsia="Times New Roman" w:hAnsiTheme="majorHAnsi" w:cs="Times New Roman"/>
           <w:color w:val="000000"/>
         </w:rPr>
+        <w:lastRenderedPageBreak/>
         <w:t xml:space="preserve">This is used to decorate the </w:t>
       </w:r>
       <w:proofErr w:type="gramStart"/>
@@ -22414,7 +23584,6 @@
         <w:rPr>
           <w:rFonts w:asciiTheme="majorHAnsi" w:eastAsia="Times New Roman" w:hAnsiTheme="majorHAnsi" w:cs="Consolas"/>
         </w:rPr>
-        <w:lastRenderedPageBreak/>
         <w:t xml:space="preserve">   </w:t>
       </w:r>
       <w:proofErr w:type="gramStart"/>
@@ -23434,6 +24603,7 @@
           <w:rFonts w:asciiTheme="majorHAnsi" w:eastAsia="Times New Roman" w:hAnsiTheme="majorHAnsi" w:cs="Times New Roman"/>
           <w:color w:val="000000"/>
         </w:rPr>
+        <w:lastRenderedPageBreak/>
         <w:t>The @</w:t>
       </w:r>
       <w:proofErr w:type="spellStart"/>
@@ -23452,6 +24622,7 @@
         </w:rPr>
         <w:t xml:space="preserve"> annotation marks </w:t>
       </w:r>
+      <w:proofErr w:type="spellStart"/>
       <w:proofErr w:type="gramStart"/>
       <w:r>
         <w:rPr>
@@ -23460,6 +24631,7 @@
         </w:rPr>
         <w:t>a</w:t>
       </w:r>
+      <w:proofErr w:type="spellEnd"/>
       <w:proofErr w:type="gramEnd"/>
       <w:r>
         <w:rPr>
@@ -24566,7 +25738,6 @@
         <w:rPr>
           <w:rFonts w:asciiTheme="majorHAnsi" w:eastAsia="Times New Roman" w:hAnsiTheme="majorHAnsi" w:cs="Consolas"/>
         </w:rPr>
-        <w:lastRenderedPageBreak/>
         <w:t xml:space="preserve">   </w:t>
       </w:r>
       <w:proofErr w:type="gramStart"/>
@@ -25979,6 +27150,7 @@
         <w:rPr>
           <w:rFonts w:asciiTheme="majorHAnsi" w:eastAsia="Times New Roman" w:hAnsiTheme="majorHAnsi" w:cs="Consolas"/>
         </w:rPr>
+        <w:lastRenderedPageBreak/>
         <w:t xml:space="preserve">   </w:t>
       </w:r>
       <w:proofErr w:type="spellStart"/>
@@ -27061,7 +28233,6 @@
           <w:rFonts w:asciiTheme="majorHAnsi" w:eastAsia="Times New Roman" w:hAnsiTheme="majorHAnsi" w:cs="Consolas"/>
           <w:color w:val="006666"/>
         </w:rPr>
-        <w:lastRenderedPageBreak/>
         <w:t>@</w:t>
       </w:r>
       <w:proofErr w:type="spellStart"/>
@@ -28351,6 +29522,7 @@
           <w:rFonts w:asciiTheme="majorHAnsi" w:eastAsia="Times New Roman" w:hAnsiTheme="majorHAnsi" w:cs="Consolas"/>
           <w:color w:val="000088"/>
         </w:rPr>
+        <w:lastRenderedPageBreak/>
         <w:t>public</w:t>
       </w:r>
       <w:proofErr w:type="gramEnd"/>
@@ -29628,7 +30800,6 @@
           <w:rFonts w:asciiTheme="majorHAnsi" w:eastAsia="Times New Roman" w:hAnsiTheme="majorHAnsi" w:cs="Times New Roman"/>
           <w:color w:val="000000"/>
         </w:rPr>
-        <w:lastRenderedPageBreak/>
         <w:t xml:space="preserve">This validator checks that a String field is of the right length. It assumes that the field is a String. If neither </w:t>
       </w:r>
       <w:proofErr w:type="spellStart"/>
@@ -29645,7 +30816,23 @@
           <w:rFonts w:asciiTheme="majorHAnsi" w:eastAsia="Times New Roman" w:hAnsiTheme="majorHAnsi" w:cs="Times New Roman"/>
           <w:color w:val="000000"/>
         </w:rPr>
-        <w:t xml:space="preserve"> nor maxLength is set, nothing will be done.</w:t>
+        <w:t xml:space="preserve"> nor </w:t>
+      </w:r>
+      <w:proofErr w:type="spellStart"/>
+      <w:r>
+        <w:rPr>
+          <w:rFonts w:asciiTheme="majorHAnsi" w:eastAsia="Times New Roman" w:hAnsiTheme="majorHAnsi" w:cs="Times New Roman"/>
+          <w:color w:val="000000"/>
+        </w:rPr>
+        <w:t>maxLength</w:t>
+      </w:r>
+      <w:proofErr w:type="spellEnd"/>
+      <w:r>
+        <w:rPr>
+          <w:rFonts w:asciiTheme="majorHAnsi" w:eastAsia="Times New Roman" w:hAnsiTheme="majorHAnsi" w:cs="Times New Roman"/>
+          <w:color w:val="000000"/>
+        </w:rPr>
+        <w:t xml:space="preserve"> is set, nothing will be done.</w:t>
       </w:r>
     </w:p>
     <w:p>
@@ -30121,7 +31308,21 @@
         <w:rPr>
           <w:rFonts w:asciiTheme="majorHAnsi" w:eastAsia="Times New Roman" w:hAnsiTheme="majorHAnsi" w:cs="Consolas"/>
         </w:rPr>
-        <w:t xml:space="preserve">  maxLength </w:t>
+        <w:t xml:space="preserve">  </w:t>
+      </w:r>
+      <w:proofErr w:type="spellStart"/>
+      <w:r>
+        <w:rPr>
+          <w:rFonts w:asciiTheme="majorHAnsi" w:eastAsia="Times New Roman" w:hAnsiTheme="majorHAnsi" w:cs="Consolas"/>
+        </w:rPr>
+        <w:t>maxLength</w:t>
+      </w:r>
+      <w:proofErr w:type="spellEnd"/>
+      <w:r>
+        <w:rPr>
+          <w:rFonts w:asciiTheme="majorHAnsi" w:eastAsia="Times New Roman" w:hAnsiTheme="majorHAnsi" w:cs="Consolas"/>
+        </w:rPr>
+        <w:t xml:space="preserve"> </w:t>
       </w:r>
       <w:r>
         <w:rPr>
@@ -31080,6 +32281,7 @@
           <w:rFonts w:asciiTheme="majorHAnsi" w:eastAsia="Times New Roman" w:hAnsiTheme="majorHAnsi" w:cs="Times New Roman"/>
           <w:color w:val="000000"/>
         </w:rPr>
+        <w:lastRenderedPageBreak/>
         <w:t xml:space="preserve">If you want to use several annotations of the same type, these annotation must be nested within the </w:t>
       </w:r>
       <w:proofErr w:type="gramStart"/>
@@ -32332,7 +33534,6 @@
           <w:rFonts w:asciiTheme="majorHAnsi" w:eastAsia="Times New Roman" w:hAnsiTheme="majorHAnsi" w:cs="Times New Roman"/>
           <w:color w:val="000000"/>
         </w:rPr>
-        <w:lastRenderedPageBreak/>
         <w:t xml:space="preserve">This annotation can be used for custom validators. Use the </w:t>
       </w:r>
       <w:proofErr w:type="spellStart"/>
@@ -33398,6 +34599,7 @@
           <w:b/>
           <w:color w:val="1F497D" w:themeColor="text2"/>
         </w:rPr>
+        <w:lastRenderedPageBreak/>
         <w:t xml:space="preserve">What is the purpose of @Key Annotation </w:t>
       </w:r>
       <w:proofErr w:type="spellStart"/>
@@ -34037,7 +35239,6 @@
           <w:color w:val="1F497D" w:themeColor="text2"/>
         </w:rPr>
       </w:pPr>
-      <w:bookmarkStart w:id="0" w:name="_GoBack"/>
       <w:r>
         <w:rPr>
           <w:rFonts w:asciiTheme="majorHAnsi" w:eastAsia="Times New Roman" w:hAnsiTheme="majorHAnsi" w:cs="Times New Roman"/>
@@ -34083,7 +35284,6 @@
         <w:t>?</w:t>
       </w:r>
     </w:p>
-    <w:bookmarkEnd w:id="0"/>
     <w:p>
       <w:pPr>
         <w:spacing w:after="0" w:line="320" w:lineRule="exact"/>
@@ -34580,7 +35780,6 @@
           <w:rFonts w:asciiTheme="majorHAnsi" w:eastAsia="Times New Roman" w:hAnsiTheme="majorHAnsi" w:cs="Consolas"/>
           <w:color w:val="666600"/>
         </w:rPr>
-        <w:lastRenderedPageBreak/>
         <w:t>}</w:t>
       </w:r>
     </w:p>
@@ -34604,7 +35803,7 @@
 </file>
 
 <file path=word/numbering.xml><?xml version="1.0" encoding="utf-8"?>
-<w:numbering xmlns:ve="http://schemas.openxmlformats.org/markup-compatibility/2006" xmlns:o="urn:schemas-microsoft-com:office:office" xmlns:r="http://schemas.openxmlformats.org/officeDocument/2006/relationships" xmlns:m="http://schemas.openxmlformats.org/officeDocument/2006/math" xmlns:v="urn:schemas-microsoft-com:vml" xmlns:wp="http://schemas.openxmlformats.org/drawingml/2006/wordprocessingDrawing" xmlns:w10="urn:schemas-microsoft-com:office:word" xmlns:w="http://schemas.openxmlformats.org/wordprocessingml/2006/main" xmlns:wne="http://schemas.microsoft.com/office/word/2006/wordml">
+<w:numbering xmlns:wpc="http://schemas.microsoft.com/office/word/2010/wordprocessingCanvas" xmlns:mc="http://schemas.openxmlformats.org/markup-compatibility/2006" xmlns:o="urn:schemas-microsoft-com:office:office" xmlns:r="http://schemas.openxmlformats.org/officeDocument/2006/relationships" xmlns:m="http://schemas.openxmlformats.org/officeDocument/2006/math" xmlns:v="urn:schemas-microsoft-com:vml" xmlns:wp14="http://schemas.microsoft.com/office/word/2010/wordprocessingDrawing" xmlns:wp="http://schemas.openxmlformats.org/drawingml/2006/wordprocessingDrawing" xmlns:w10="urn:schemas-microsoft-com:office:word" xmlns:w="http://schemas.openxmlformats.org/wordprocessingml/2006/main" xmlns:w14="http://schemas.microsoft.com/office/word/2010/wordml" xmlns:wpg="http://schemas.microsoft.com/office/word/2010/wordprocessingGroup" xmlns:wpi="http://schemas.microsoft.com/office/word/2010/wordprocessingInk" xmlns:wne="http://schemas.microsoft.com/office/word/2006/wordml" xmlns:wps="http://schemas.microsoft.com/office/word/2010/wordprocessingShape" mc:Ignorable="w14 wp14">
   <w:abstractNum w:abstractNumId="0">
     <w:nsid w:val="096104E3"/>
     <w:multiLevelType w:val="multilevel"/>
@@ -37348,7 +38547,7 @@
 </file>
 
 <file path=word/styles.xml><?xml version="1.0" encoding="utf-8"?>
-<w:styles xmlns:r="http://schemas.openxmlformats.org/officeDocument/2006/relationships" xmlns:w="http://schemas.openxmlformats.org/wordprocessingml/2006/main">
+<w:styles xmlns:mc="http://schemas.openxmlformats.org/markup-compatibility/2006" xmlns:r="http://schemas.openxmlformats.org/officeDocument/2006/relationships" xmlns:w="http://schemas.openxmlformats.org/wordprocessingml/2006/main" xmlns:w14="http://schemas.microsoft.com/office/word/2010/wordml" mc:Ignorable="w14">
   <w:docDefaults>
     <w:rPrDefault>
       <w:rPr>
@@ -37560,7 +38759,6 @@
     <w:uiPriority w:val="99"/>
     <w:semiHidden/>
     <w:unhideWhenUsed/>
-    <w:qFormat/>
     <w:tblPr>
       <w:tblInd w:w="0" w:type="dxa"/>
       <w:tblCellMar>

</xml_diff>